<commit_message>
UART_HAL - ver 2.1.0: change pack V1.28.1, update readme
</commit_message>
<xml_diff>
--- a/UART_HAL/readme.docx
+++ b/UART_HAL/readme.docx
@@ -1,6 +1,6 @@
 
 <file path=word/document.xml><?xml version="1.0" encoding="utf-8"?>
-<w:document xmlns:wpc="http://schemas.microsoft.com/office/word/2010/wordprocessingCanvas" xmlns:cx="http://schemas.microsoft.com/office/drawing/2014/chartex" xmlns:cx1="http://schemas.microsoft.com/office/drawing/2015/9/8/chartex" xmlns:cx2="http://schemas.microsoft.com/office/drawing/2015/10/21/chartex" xmlns:cx3="http://schemas.microsoft.com/office/drawing/2016/5/9/chartex" xmlns:cx4="http://schemas.microsoft.com/office/drawing/2016/5/10/chartex" xmlns:cx5="http://schemas.microsoft.com/office/drawing/2016/5/11/chartex" xmlns:cx6="http://schemas.microsoft.com/office/drawing/2016/5/12/chartex" xmlns:cx7="http://schemas.microsoft.com/office/drawing/2016/5/13/chartex" xmlns:cx8="http://schemas.microsoft.com/office/drawing/2016/5/14/chartex" xmlns:mc="http://schemas.openxmlformats.org/markup-compatibility/2006" xmlns:aink="http://schemas.microsoft.com/office/drawing/2016/ink" xmlns:am3d="http://schemas.microsoft.com/office/drawing/2017/model3d" xmlns:o="urn:schemas-microsoft-com:office:office" xmlns:oel="http://schemas.microsoft.com/office/2019/extlst" xmlns:r="http://schemas.openxmlformats.org/officeDocument/2006/relationships" xmlns:m="http://schemas.openxmlformats.org/officeDocument/2006/math" xmlns:v="urn:schemas-microsoft-com:vml" xmlns:wp14="http://schemas.microsoft.com/office/word/2010/wordprocessingDrawing" xmlns:wp="http://schemas.openxmlformats.org/drawingml/2006/wordprocessingDrawing" xmlns:w10="urn:schemas-microsoft-com:office:word" xmlns:w="http://schemas.openxmlformats.org/wordprocessingml/2006/main" xmlns:w14="http://schemas.microsoft.com/office/word/2010/wordml" xmlns:w15="http://schemas.microsoft.com/office/word/2012/wordml" xmlns:w16cex="http://schemas.microsoft.com/office/word/2018/wordml/cex" xmlns:w16cid="http://schemas.microsoft.com/office/word/2016/wordml/cid" xmlns:w16="http://schemas.microsoft.com/office/word/2018/wordml" xmlns:w16du="http://schemas.microsoft.com/office/word/2023/wordml/word16du" xmlns:w16sdtdh="http://schemas.microsoft.com/office/word/2020/wordml/sdtdatahash" xmlns:w16se="http://schemas.microsoft.com/office/word/2015/wordml/symex" xmlns:wpg="http://schemas.microsoft.com/office/word/2010/wordprocessingGroup" xmlns:wpi="http://schemas.microsoft.com/office/word/2010/wordprocessingInk" xmlns:wne="http://schemas.microsoft.com/office/word/2006/wordml" xmlns:wps="http://schemas.microsoft.com/office/word/2010/wordprocessingShape" mc:Ignorable="w14 w15 w16se w16cid w16 w16cex w16sdtdh w16du wp14">
+<w:document xmlns:wpc="http://schemas.microsoft.com/office/word/2010/wordprocessingCanvas" xmlns:cx="http://schemas.microsoft.com/office/drawing/2014/chartex" xmlns:cx1="http://schemas.microsoft.com/office/drawing/2015/9/8/chartex" xmlns:cx2="http://schemas.microsoft.com/office/drawing/2015/10/21/chartex" xmlns:cx3="http://schemas.microsoft.com/office/drawing/2016/5/9/chartex" xmlns:cx4="http://schemas.microsoft.com/office/drawing/2016/5/10/chartex" xmlns:cx5="http://schemas.microsoft.com/office/drawing/2016/5/11/chartex" xmlns:cx6="http://schemas.microsoft.com/office/drawing/2016/5/12/chartex" xmlns:cx7="http://schemas.microsoft.com/office/drawing/2016/5/13/chartex" xmlns:cx8="http://schemas.microsoft.com/office/drawing/2016/5/14/chartex" xmlns:mc="http://schemas.openxmlformats.org/markup-compatibility/2006" xmlns:aink="http://schemas.microsoft.com/office/drawing/2016/ink" xmlns:am3d="http://schemas.microsoft.com/office/drawing/2017/model3d" xmlns:o="urn:schemas-microsoft-com:office:office" xmlns:oel="http://schemas.microsoft.com/office/2019/extlst" xmlns:r="http://schemas.openxmlformats.org/officeDocument/2006/relationships" xmlns:m="http://schemas.openxmlformats.org/officeDocument/2006/math" xmlns:v="urn:schemas-microsoft-com:vml" xmlns:wp14="http://schemas.microsoft.com/office/word/2010/wordprocessingDrawing" xmlns:wp="http://schemas.openxmlformats.org/drawingml/2006/wordprocessingDrawing" xmlns:w10="urn:schemas-microsoft-com:office:word" xmlns:w="http://schemas.openxmlformats.org/wordprocessingml/2006/main" xmlns:w14="http://schemas.microsoft.com/office/word/2010/wordml" xmlns:w15="http://schemas.microsoft.com/office/word/2012/wordml" xmlns:w16cex="http://schemas.microsoft.com/office/word/2018/wordml/cex" xmlns:w16cid="http://schemas.microsoft.com/office/word/2016/wordml/cid" xmlns:w16="http://schemas.microsoft.com/office/word/2018/wordml" xmlns:w16du="http://schemas.microsoft.com/office/word/2023/wordml/word16du" xmlns:w16sdtdh="http://schemas.microsoft.com/office/word/2020/wordml/sdtdatahash" xmlns:w16sdtfl="http://schemas.microsoft.com/office/word/2024/wordml/sdtformatlock" xmlns:w16se="http://schemas.microsoft.com/office/word/2015/wordml/symex" xmlns:wpg="http://schemas.microsoft.com/office/word/2010/wordprocessingGroup" xmlns:wpi="http://schemas.microsoft.com/office/word/2010/wordprocessingInk" xmlns:wne="http://schemas.microsoft.com/office/word/2006/wordml" xmlns:wps="http://schemas.microsoft.com/office/word/2010/wordprocessingShape" mc:Ignorable="w14 w15 w16se w16cid w16 w16cex w16sdtdh w16sdtfl w16du wp14">
   <w:body>
     <w:p>
       <w:pPr>
@@ -260,198 +260,9 @@
       <w:r>
         <w:rPr>
           <w:noProof/>
-          <w14:ligatures w14:val="standardContextual"/>
-        </w:rPr>
-        <mc:AlternateContent>
-          <mc:Choice Requires="wpi">
-            <w:drawing>
-              <wp:anchor distT="0" distB="0" distL="114300" distR="114300" simplePos="0" relativeHeight="251666432" behindDoc="0" locked="0" layoutInCell="1" allowOverlap="1" wp14:anchorId="20F6077A" wp14:editId="198989A5">
-                <wp:simplePos x="0" y="0"/>
-                <wp:positionH relativeFrom="column">
-                  <wp:posOffset>3730325</wp:posOffset>
-                </wp:positionH>
-                <wp:positionV relativeFrom="paragraph">
-                  <wp:posOffset>501625</wp:posOffset>
-                </wp:positionV>
-                <wp:extent cx="319680" cy="69120"/>
-                <wp:effectExtent l="57150" t="57150" r="42545" b="45720"/>
-                <wp:wrapNone/>
-                <wp:docPr id="349039899" name="Ink 6"/>
-                <wp:cNvGraphicFramePr/>
-                <a:graphic xmlns:a="http://schemas.openxmlformats.org/drawingml/2006/main">
-                  <a:graphicData uri="http://schemas.microsoft.com/office/word/2010/wordprocessingInk">
-                    <w14:contentPart bwMode="auto" r:id="rId8">
-                      <w14:nvContentPartPr>
-                        <w14:cNvContentPartPr/>
-                      </w14:nvContentPartPr>
-                      <w14:xfrm>
-                        <a:off x="0" y="0"/>
-                        <a:ext cx="319680" cy="69120"/>
-                      </w14:xfrm>
-                    </w14:contentPart>
-                  </a:graphicData>
-                </a:graphic>
-              </wp:anchor>
-            </w:drawing>
-          </mc:Choice>
-          <mc:Fallback>
-            <w:pict>
-              <v:shapetype w14:anchorId="015FFDB4" id="_x0000_t75" coordsize="21600,21600" o:spt="75" o:preferrelative="t" path="m@4@5l@4@11@9@11@9@5xe" filled="f" stroked="f">
-                <v:stroke joinstyle="miter"/>
-                <v:formulas>
-                  <v:f eqn="if lineDrawn pixelLineWidth 0"/>
-                  <v:f eqn="sum @0 1 0"/>
-                  <v:f eqn="sum 0 0 @1"/>
-                  <v:f eqn="prod @2 1 2"/>
-                  <v:f eqn="prod @3 21600 pixelWidth"/>
-                  <v:f eqn="prod @3 21600 pixelHeight"/>
-                  <v:f eqn="sum @0 0 1"/>
-                  <v:f eqn="prod @6 1 2"/>
-                  <v:f eqn="prod @7 21600 pixelWidth"/>
-                  <v:f eqn="sum @8 21600 0"/>
-                  <v:f eqn="prod @7 21600 pixelHeight"/>
-                  <v:f eqn="sum @10 21600 0"/>
-                </v:formulas>
-                <v:path o:extrusionok="f" gradientshapeok="t" o:connecttype="rect"/>
-                <o:lock v:ext="edit" aspectratio="t"/>
-              </v:shapetype>
-              <v:shape id="Ink 6" o:spid="_x0000_s1026" type="#_x0000_t75" style="position:absolute;margin-left:293.05pt;margin-top:38.8pt;width:26.55pt;height:6.9pt;z-index:251666432;visibility:visible;mso-wrap-style:square;mso-wrap-distance-left:9pt;mso-wrap-distance-top:0;mso-wrap-distance-right:9pt;mso-wrap-distance-bottom:0;mso-position-horizontal:absolute;mso-position-horizontal-relative:text;mso-position-vertical:absolute;mso-position-vertical-relative:text" o:gfxdata="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">
-                <v:imagedata r:id="rId9" o:title=""/>
-              </v:shape>
-            </w:pict>
-          </mc:Fallback>
-        </mc:AlternateContent>
-      </w:r>
-      <w:r>
-        <w:rPr>
-          <w:noProof/>
-          <w14:ligatures w14:val="standardContextual"/>
-        </w:rPr>
-        <mc:AlternateContent>
-          <mc:Choice Requires="wps">
-            <w:drawing>
-              <wp:anchor distT="0" distB="0" distL="114300" distR="114300" simplePos="0" relativeHeight="251665408" behindDoc="0" locked="0" layoutInCell="1" allowOverlap="1" wp14:anchorId="4C724CDE" wp14:editId="57FBB6E4">
-                <wp:simplePos x="0" y="0"/>
-                <wp:positionH relativeFrom="column">
-                  <wp:posOffset>3997325</wp:posOffset>
-                </wp:positionH>
-                <wp:positionV relativeFrom="paragraph">
-                  <wp:posOffset>311785</wp:posOffset>
-                </wp:positionV>
-                <wp:extent cx="609600" cy="335280"/>
-                <wp:effectExtent l="0" t="0" r="19050" b="26670"/>
-                <wp:wrapNone/>
-                <wp:docPr id="1778099414" name="Text Box 5"/>
-                <wp:cNvGraphicFramePr/>
-                <a:graphic xmlns:a="http://schemas.openxmlformats.org/drawingml/2006/main">
-                  <a:graphicData uri="http://schemas.microsoft.com/office/word/2010/wordprocessingShape">
-                    <wps:wsp>
-                      <wps:cNvSpPr txBox="1"/>
-                      <wps:spPr>
-                        <a:xfrm>
-                          <a:off x="0" y="0"/>
-                          <a:ext cx="609600" cy="335280"/>
-                        </a:xfrm>
-                        <a:prstGeom prst="rect">
-                          <a:avLst/>
-                        </a:prstGeom>
-                        <a:solidFill>
-                          <a:schemeClr val="lt1"/>
-                        </a:solidFill>
-                        <a:ln w="6350">
-                          <a:solidFill>
-                            <a:prstClr val="black"/>
-                          </a:solidFill>
-                        </a:ln>
-                      </wps:spPr>
-                      <wps:txbx>
-                        <w:txbxContent>
-                          <w:p>
-                            <w:pPr>
-                              <w:rPr>
-                                <w:color w:val="FF0000"/>
-                                <w:lang w:val="en-US"/>
-                              </w:rPr>
-                            </w:pPr>
-                            <w:r>
-                              <w:rPr>
-                                <w:color w:val="FF0000"/>
-                                <w:lang w:val="en-US"/>
-                              </w:rPr>
-                              <w:t>P</w:t>
-                            </w:r>
-                            <w:r>
-                              <w:rPr>
-                                <w:color w:val="FF0000"/>
-                                <w:lang w:val="en-US"/>
-                              </w:rPr>
-                              <w:t>A2</w:t>
-                            </w:r>
-                          </w:p>
-                        </w:txbxContent>
-                      </wps:txbx>
-                      <wps:bodyPr rot="0" spcFirstLastPara="0" vertOverflow="overflow" horzOverflow="overflow" vert="horz" wrap="square" lIns="91440" tIns="45720" rIns="91440" bIns="45720" numCol="1" spcCol="0" rtlCol="0" fromWordArt="0" anchor="t" anchorCtr="0" forceAA="0" compatLnSpc="1">
-                        <a:prstTxWarp prst="textNoShape">
-                          <a:avLst/>
-                        </a:prstTxWarp>
-                        <a:noAutofit/>
-                      </wps:bodyPr>
-                    </wps:wsp>
-                  </a:graphicData>
-                </a:graphic>
-                <wp14:sizeRelH relativeFrom="margin">
-                  <wp14:pctWidth>0</wp14:pctWidth>
-                </wp14:sizeRelH>
-                <wp14:sizeRelV relativeFrom="margin">
-                  <wp14:pctHeight>0</wp14:pctHeight>
-                </wp14:sizeRelV>
-              </wp:anchor>
-            </w:drawing>
-          </mc:Choice>
-          <mc:Fallback>
-            <w:pict>
-              <v:shapetype w14:anchorId="4C724CDE" id="_x0000_t202" coordsize="21600,21600" o:spt="202" path="m,l,21600r21600,l21600,xe">
-                <v:stroke joinstyle="miter"/>
-                <v:path gradientshapeok="t" o:connecttype="rect"/>
-              </v:shapetype>
-              <v:shape id="Text Box 5" o:spid="_x0000_s1026" type="#_x0000_t202" style="position:absolute;left:0;text-align:left;margin-left:314.75pt;margin-top:24.55pt;width:48pt;height:26.4pt;z-index:251665408;visibility:visible;mso-wrap-style:square;mso-width-percent:0;mso-height-percent:0;mso-wrap-distance-left:9pt;mso-wrap-distance-top:0;mso-wrap-distance-right:9pt;mso-wrap-distance-bottom:0;mso-position-horizontal:absolute;mso-position-horizontal-relative:text;mso-position-vertical:absolute;mso-position-vertical-relative:text;mso-width-percent:0;mso-height-percent:0;mso-width-relative:margin;mso-height-relative:margin;v-text-anchor:top" o:gfxdata="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" fillcolor="white [3201]" strokeweight=".5pt">
-                <v:textbox>
-                  <w:txbxContent>
-                    <w:p>
-                      <w:pPr>
-                        <w:rPr>
-                          <w:color w:val="FF0000"/>
-                          <w:lang w:val="en-US"/>
-                        </w:rPr>
-                      </w:pPr>
-                      <w:r>
-                        <w:rPr>
-                          <w:color w:val="FF0000"/>
-                          <w:lang w:val="en-US"/>
-                        </w:rPr>
-                        <w:t>P</w:t>
-                      </w:r>
-                      <w:r>
-                        <w:rPr>
-                          <w:color w:val="FF0000"/>
-                          <w:lang w:val="en-US"/>
-                        </w:rPr>
-                        <w:t>A2</w:t>
-                      </w:r>
-                    </w:p>
-                  </w:txbxContent>
-                </v:textbox>
-              </v:shape>
-            </w:pict>
-          </mc:Fallback>
-        </mc:AlternateContent>
-      </w:r>
-      <w:r>
-        <w:rPr>
-          <w:noProof/>
         </w:rPr>
         <w:drawing>
-          <wp:inline distT="0" distB="0" distL="0" distR="0" wp14:anchorId="6EA4254A" wp14:editId="2A376745">
+          <wp:inline distT="0" distB="0" distL="0" distR="0" wp14:anchorId="6EA4254A" wp14:editId="76FC2824">
             <wp:extent cx="3543300" cy="2430780"/>
             <wp:effectExtent l="0" t="0" r="0" b="7620"/>
             <wp:docPr id="1582443464" name="Picture 4" descr="USB- UART Convertor- CP2102"/>
@@ -468,7 +279,7 @@
                     </pic:cNvPicPr>
                   </pic:nvPicPr>
                   <pic:blipFill rotWithShape="1">
-                    <a:blip r:embed="rId10">
+                    <a:blip r:embed="rId8">
                       <a:extLst>
                         <a:ext uri="{28A0092B-C50C-407E-A947-70E740481C1C}">
                           <a14:useLocalDpi xmlns:a14="http://schemas.microsoft.com/office/drawing/2010/main" val="0"/>
@@ -514,19 +325,51 @@
         <w:rPr>
           <w:lang w:val="en-US"/>
         </w:rPr>
-        <w:t>+ P</w:t>
-      </w:r>
-      <w:r>
+        <w:t>+ PA2 (USART2 TX) connects RXD of USB</w:t>
+      </w:r>
+    </w:p>
+    <w:p>
+      <w:pPr>
+        <w:pStyle w:val="ListParagraph"/>
         <w:rPr>
           <w:lang w:val="en-US"/>
         </w:rPr>
-        <w:t>A2</w:t>
-      </w:r>
+      </w:pPr>
       <w:r>
         <w:rPr>
           <w:lang w:val="en-US"/>
         </w:rPr>
-        <w:t xml:space="preserve"> (USART2 TX) connects RXD of USB</w:t>
+        <w:t>+ PA3 (</w:t>
+      </w:r>
+      <w:r>
+        <w:rPr>
+          <w:lang w:val="en-US"/>
+        </w:rPr>
+        <w:t xml:space="preserve">USART2 </w:t>
+      </w:r>
+      <w:r>
+        <w:rPr>
+          <w:lang w:val="en-US"/>
+        </w:rPr>
+        <w:t>R</w:t>
+      </w:r>
+      <w:r>
+        <w:rPr>
+          <w:lang w:val="en-US"/>
+        </w:rPr>
+        <w:t xml:space="preserve">X) connects </w:t>
+      </w:r>
+      <w:r>
+        <w:rPr>
+          <w:lang w:val="en-US"/>
+        </w:rPr>
+        <w:t>T</w:t>
+      </w:r>
+      <w:r>
+        <w:rPr>
+          <w:lang w:val="en-US"/>
+        </w:rPr>
+        <w:t>XD of USB</w:t>
       </w:r>
     </w:p>
     <w:p>
@@ -597,7 +440,7 @@
                     <pic:cNvPicPr/>
                   </pic:nvPicPr>
                   <pic:blipFill>
-                    <a:blip r:embed="rId11"/>
+                    <a:blip r:embed="rId9"/>
                     <a:stretch>
                       <a:fillRect/>
                     </a:stretch>
@@ -630,7 +473,7 @@
 </file>
 
 <file path=word/numbering.xml><?xml version="1.0" encoding="utf-8"?>
-<w:numbering xmlns:wpc="http://schemas.microsoft.com/office/word/2010/wordprocessingCanvas" xmlns:cx="http://schemas.microsoft.com/office/drawing/2014/chartex" xmlns:cx1="http://schemas.microsoft.com/office/drawing/2015/9/8/chartex" xmlns:cx2="http://schemas.microsoft.com/office/drawing/2015/10/21/chartex" xmlns:cx3="http://schemas.microsoft.com/office/drawing/2016/5/9/chartex" xmlns:cx4="http://schemas.microsoft.com/office/drawing/2016/5/10/chartex" xmlns:cx5="http://schemas.microsoft.com/office/drawing/2016/5/11/chartex" xmlns:cx6="http://schemas.microsoft.com/office/drawing/2016/5/12/chartex" xmlns:cx7="http://schemas.microsoft.com/office/drawing/2016/5/13/chartex" xmlns:cx8="http://schemas.microsoft.com/office/drawing/2016/5/14/chartex" xmlns:mc="http://schemas.openxmlformats.org/markup-compatibility/2006" xmlns:aink="http://schemas.microsoft.com/office/drawing/2016/ink" xmlns:am3d="http://schemas.microsoft.com/office/drawing/2017/model3d" xmlns:o="urn:schemas-microsoft-com:office:office" xmlns:oel="http://schemas.microsoft.com/office/2019/extlst" xmlns:r="http://schemas.openxmlformats.org/officeDocument/2006/relationships" xmlns:m="http://schemas.openxmlformats.org/officeDocument/2006/math" xmlns:v="urn:schemas-microsoft-com:vml" xmlns:wp14="http://schemas.microsoft.com/office/word/2010/wordprocessingDrawing" xmlns:wp="http://schemas.openxmlformats.org/drawingml/2006/wordprocessingDrawing" xmlns:w10="urn:schemas-microsoft-com:office:word" xmlns:w="http://schemas.openxmlformats.org/wordprocessingml/2006/main" xmlns:w14="http://schemas.microsoft.com/office/word/2010/wordml" xmlns:w15="http://schemas.microsoft.com/office/word/2012/wordml" xmlns:w16cex="http://schemas.microsoft.com/office/word/2018/wordml/cex" xmlns:w16cid="http://schemas.microsoft.com/office/word/2016/wordml/cid" xmlns:w16="http://schemas.microsoft.com/office/word/2018/wordml" xmlns:w16du="http://schemas.microsoft.com/office/word/2023/wordml/word16du" xmlns:w16sdtdh="http://schemas.microsoft.com/office/word/2020/wordml/sdtdatahash" xmlns:w16se="http://schemas.microsoft.com/office/word/2015/wordml/symex" xmlns:wpg="http://schemas.microsoft.com/office/word/2010/wordprocessingGroup" xmlns:wpi="http://schemas.microsoft.com/office/word/2010/wordprocessingInk" xmlns:wne="http://schemas.microsoft.com/office/word/2006/wordml" xmlns:wps="http://schemas.microsoft.com/office/word/2010/wordprocessingShape" mc:Ignorable="w14 w15 w16se w16cid w16 w16cex w16sdtdh w16du wp14">
+<w:numbering xmlns:wpc="http://schemas.microsoft.com/office/word/2010/wordprocessingCanvas" xmlns:cx="http://schemas.microsoft.com/office/drawing/2014/chartex" xmlns:cx1="http://schemas.microsoft.com/office/drawing/2015/9/8/chartex" xmlns:cx2="http://schemas.microsoft.com/office/drawing/2015/10/21/chartex" xmlns:cx3="http://schemas.microsoft.com/office/drawing/2016/5/9/chartex" xmlns:cx4="http://schemas.microsoft.com/office/drawing/2016/5/10/chartex" xmlns:cx5="http://schemas.microsoft.com/office/drawing/2016/5/11/chartex" xmlns:cx6="http://schemas.microsoft.com/office/drawing/2016/5/12/chartex" xmlns:cx7="http://schemas.microsoft.com/office/drawing/2016/5/13/chartex" xmlns:cx8="http://schemas.microsoft.com/office/drawing/2016/5/14/chartex" xmlns:mc="http://schemas.openxmlformats.org/markup-compatibility/2006" xmlns:aink="http://schemas.microsoft.com/office/drawing/2016/ink" xmlns:am3d="http://schemas.microsoft.com/office/drawing/2017/model3d" xmlns:o="urn:schemas-microsoft-com:office:office" xmlns:oel="http://schemas.microsoft.com/office/2019/extlst" xmlns:r="http://schemas.openxmlformats.org/officeDocument/2006/relationships" xmlns:m="http://schemas.openxmlformats.org/officeDocument/2006/math" xmlns:v="urn:schemas-microsoft-com:vml" xmlns:wp14="http://schemas.microsoft.com/office/word/2010/wordprocessingDrawing" xmlns:wp="http://schemas.openxmlformats.org/drawingml/2006/wordprocessingDrawing" xmlns:w10="urn:schemas-microsoft-com:office:word" xmlns:w="http://schemas.openxmlformats.org/wordprocessingml/2006/main" xmlns:w14="http://schemas.microsoft.com/office/word/2010/wordml" xmlns:w15="http://schemas.microsoft.com/office/word/2012/wordml" xmlns:w16cex="http://schemas.microsoft.com/office/word/2018/wordml/cex" xmlns:w16cid="http://schemas.microsoft.com/office/word/2016/wordml/cid" xmlns:w16="http://schemas.microsoft.com/office/word/2018/wordml" xmlns:w16du="http://schemas.microsoft.com/office/word/2023/wordml/word16du" xmlns:w16sdtdh="http://schemas.microsoft.com/office/word/2020/wordml/sdtdatahash" xmlns:w16sdtfl="http://schemas.microsoft.com/office/word/2024/wordml/sdtformatlock" xmlns:w16se="http://schemas.microsoft.com/office/word/2015/wordml/symex" xmlns:wpg="http://schemas.microsoft.com/office/word/2010/wordprocessingGroup" xmlns:wpi="http://schemas.microsoft.com/office/word/2010/wordprocessingInk" xmlns:wne="http://schemas.microsoft.com/office/word/2006/wordml" xmlns:wps="http://schemas.microsoft.com/office/word/2010/wordprocessingShape" mc:Ignorable="w14 w15 w16se w16cid w16 w16cex w16sdtdh w16sdtfl w16du wp14">
   <w:abstractNum w:abstractNumId="0" w15:restartNumberingAfterBreak="0">
     <w:nsid w:val="2362292E"/>
     <w:multiLevelType w:val="hybridMultilevel"/>
@@ -750,7 +593,7 @@
 </file>
 
 <file path=word/styles.xml><?xml version="1.0" encoding="utf-8"?>
-<w:styles xmlns:mc="http://schemas.openxmlformats.org/markup-compatibility/2006" xmlns:r="http://schemas.openxmlformats.org/officeDocument/2006/relationships" xmlns:w="http://schemas.openxmlformats.org/wordprocessingml/2006/main" xmlns:w14="http://schemas.microsoft.com/office/word/2010/wordml" xmlns:w15="http://schemas.microsoft.com/office/word/2012/wordml" xmlns:w16cex="http://schemas.microsoft.com/office/word/2018/wordml/cex" xmlns:w16cid="http://schemas.microsoft.com/office/word/2016/wordml/cid" xmlns:w16="http://schemas.microsoft.com/office/word/2018/wordml" xmlns:w16du="http://schemas.microsoft.com/office/word/2023/wordml/word16du" xmlns:w16sdtdh="http://schemas.microsoft.com/office/word/2020/wordml/sdtdatahash" xmlns:w16se="http://schemas.microsoft.com/office/word/2015/wordml/symex" mc:Ignorable="w14 w15 w16se w16cid w16 w16cex w16sdtdh w16du">
+<w:styles xmlns:mc="http://schemas.openxmlformats.org/markup-compatibility/2006" xmlns:r="http://schemas.openxmlformats.org/officeDocument/2006/relationships" xmlns:w="http://schemas.openxmlformats.org/wordprocessingml/2006/main" xmlns:w14="http://schemas.microsoft.com/office/word/2010/wordml" xmlns:w15="http://schemas.microsoft.com/office/word/2012/wordml" xmlns:w16cex="http://schemas.microsoft.com/office/word/2018/wordml/cex" xmlns:w16cid="http://schemas.microsoft.com/office/word/2016/wordml/cid" xmlns:w16="http://schemas.microsoft.com/office/word/2018/wordml" xmlns:w16du="http://schemas.microsoft.com/office/word/2023/wordml/word16du" xmlns:w16sdtdh="http://schemas.microsoft.com/office/word/2020/wordml/sdtdatahash" xmlns:w16sdtfl="http://schemas.microsoft.com/office/word/2024/wordml/sdtformatlock" xmlns:w16se="http://schemas.microsoft.com/office/word/2015/wordml/symex" mc:Ignorable="w14 w15 w16se w16cid w16 w16cex w16sdtdh w16sdtfl w16du">
   <w:docDefaults>
     <w:rPrDefault>
       <w:rPr>
@@ -1767,34 +1610,6 @@
 </w:styles>
 </file>
 
-<file path=word/ink/ink1.xml><?xml version="1.0" encoding="utf-8"?>
-<inkml:ink xmlns:inkml="http://www.w3.org/2003/InkML">
-  <inkml:definitions>
-    <inkml:context xml:id="ctx0">
-      <inkml:inkSource xml:id="inkSrc0">
-        <inkml:traceFormat>
-          <inkml:channel name="X" type="integer" min="-2.14748E9" max="2.14748E9" units="cm"/>
-          <inkml:channel name="Y" type="integer" min="-2.14748E9" max="2.14748E9" units="cm"/>
-          <inkml:channel name="F" type="integer" max="32767" units="dev"/>
-        </inkml:traceFormat>
-        <inkml:channelProperties>
-          <inkml:channelProperty channel="X" name="resolution" value="1000" units="1/cm"/>
-          <inkml:channelProperty channel="Y" name="resolution" value="1000" units="1/cm"/>
-          <inkml:channelProperty channel="F" name="resolution" value="0" units="1/dev"/>
-        </inkml:channelProperties>
-      </inkml:inkSource>
-      <inkml:timestamp xml:id="ts0" timeString="2024-08-18T01:03:23.263"/>
-    </inkml:context>
-    <inkml:brush xml:id="br0">
-      <inkml:brushProperty name="width" value="0.05" units="cm"/>
-      <inkml:brushProperty name="height" value="0.05" units="cm"/>
-      <inkml:brushProperty name="color" value="#E71224"/>
-    </inkml:brush>
-  </inkml:definitions>
-  <inkml:trace contextRef="#ctx0" brushRef="#br0">0 192 24575,'26'-2'0,"1"-1"0,-1-1 0,42-13 0,-19 5 0,136-32 0,-176 41 0,1 0 0,-1-1 0,0 0 0,16-11 0,-16 10 0,0 0 0,0 0 0,1 1 0,13-5 0,60-6 0,-57 12 0,44-12 0,-44 9-227,-1 1-1,1 1 1,0 1-1,0 2 1,32 1-1,-40 0-6598</inkml:trace>
-</inkml:ink>
-</file>
-
 <file path=word/theme/theme1.xml><?xml version="1.0" encoding="utf-8"?>
 <a:theme xmlns:a="http://schemas.openxmlformats.org/drawingml/2006/main" name="Office Theme">
   <a:themeElements>

</xml_diff>